<commit_message>
Web Scrapping with Wikipedia.R
</commit_message>
<xml_diff>
--- a/Class Notes.docx
+++ b/Class Notes.docx
@@ -4823,7 +4823,489 @@
           <w:shd w:val="clear" w:color="auto" w:fill="FFFFFF"/>
         </w:rPr>
       </w:pPr>
+    </w:p>
+    <w:p>
+      <w:pPr>
+        <w:shd w:val="clear" w:color="auto" w:fill="FFFFFF"/>
+        <w:spacing w:after="0" w:line="300" w:lineRule="atLeast"/>
+        <w:rPr>
+          <w:rFonts w:ascii="Arial" w:hAnsi="Arial" w:cs="Arial"/>
+          <w:color w:val="202124"/>
+          <w:sz w:val="20"/>
+          <w:szCs w:val="20"/>
+          <w:shd w:val="clear" w:color="auto" w:fill="FFFFFF"/>
+        </w:rPr>
+      </w:pPr>
+      <w:r>
+        <w:rPr>
+          <w:rFonts w:ascii="Arial" w:hAnsi="Arial" w:cs="Arial"/>
+          <w:color w:val="202124"/>
+          <w:sz w:val="20"/>
+          <w:szCs w:val="20"/>
+          <w:shd w:val="clear" w:color="auto" w:fill="FFFFFF"/>
+        </w:rPr>
+        <w:t>library(</w:t>
+      </w:r>
+      <w:proofErr w:type="spellStart"/>
+      <w:r>
+        <w:rPr>
+          <w:rFonts w:ascii="Arial" w:hAnsi="Arial" w:cs="Arial"/>
+          <w:color w:val="202124"/>
+          <w:sz w:val="20"/>
+          <w:szCs w:val="20"/>
+          <w:shd w:val="clear" w:color="auto" w:fill="FFFFFF"/>
+        </w:rPr>
+        <w:t>rvest</w:t>
+      </w:r>
+      <w:proofErr w:type="spellEnd"/>
+      <w:r>
+        <w:rPr>
+          <w:rFonts w:ascii="Arial" w:hAnsi="Arial" w:cs="Arial"/>
+          <w:color w:val="202124"/>
+          <w:sz w:val="20"/>
+          <w:szCs w:val="20"/>
+          <w:shd w:val="clear" w:color="auto" w:fill="FFFFFF"/>
+        </w:rPr>
+        <w:t xml:space="preserve">) </w:t>
+      </w:r>
+    </w:p>
+    <w:p>
+      <w:pPr>
+        <w:shd w:val="clear" w:color="auto" w:fill="FFFFFF"/>
+        <w:spacing w:after="0" w:line="300" w:lineRule="atLeast"/>
+        <w:rPr>
+          <w:rFonts w:ascii="Arial" w:hAnsi="Arial" w:cs="Arial"/>
+          <w:color w:val="202124"/>
+          <w:sz w:val="20"/>
+          <w:szCs w:val="20"/>
+          <w:shd w:val="clear" w:color="auto" w:fill="FFFFFF"/>
+        </w:rPr>
+      </w:pPr>
+      <w:r>
+        <w:rPr>
+          <w:rFonts w:ascii="Arial" w:hAnsi="Arial" w:cs="Arial"/>
+          <w:color w:val="202124"/>
+          <w:sz w:val="20"/>
+          <w:szCs w:val="20"/>
+          <w:shd w:val="clear" w:color="auto" w:fill="FFFFFF"/>
+        </w:rPr>
+        <w:t>library(</w:t>
+      </w:r>
+      <w:proofErr w:type="spellStart"/>
+      <w:r>
+        <w:rPr>
+          <w:rFonts w:ascii="Arial" w:hAnsi="Arial" w:cs="Arial"/>
+          <w:color w:val="202124"/>
+          <w:sz w:val="20"/>
+          <w:szCs w:val="20"/>
+          <w:shd w:val="clear" w:color="auto" w:fill="FFFFFF"/>
+        </w:rPr>
+        <w:t>robotstxt</w:t>
+      </w:r>
+      <w:proofErr w:type="spellEnd"/>
+      <w:r>
+        <w:rPr>
+          <w:rFonts w:ascii="Arial" w:hAnsi="Arial" w:cs="Arial"/>
+          <w:color w:val="202124"/>
+          <w:sz w:val="20"/>
+          <w:szCs w:val="20"/>
+          <w:shd w:val="clear" w:color="auto" w:fill="FFFFFF"/>
+        </w:rPr>
+        <w:t>)</w:t>
+      </w:r>
+    </w:p>
+    <w:p>
+      <w:pPr>
+        <w:shd w:val="clear" w:color="auto" w:fill="FFFFFF"/>
+        <w:spacing w:after="0" w:line="300" w:lineRule="atLeast"/>
+        <w:rPr>
+          <w:rFonts w:ascii="Arial" w:hAnsi="Arial" w:cs="Arial"/>
+          <w:color w:val="202124"/>
+          <w:sz w:val="20"/>
+          <w:szCs w:val="20"/>
+          <w:shd w:val="clear" w:color="auto" w:fill="FFFFFF"/>
+        </w:rPr>
+      </w:pPr>
+    </w:p>
+    <w:p>
+      <w:pPr>
+        <w:shd w:val="clear" w:color="auto" w:fill="FFFFFF"/>
+        <w:spacing w:after="0" w:line="300" w:lineRule="atLeast"/>
+        <w:rPr>
+          <w:rFonts w:ascii="Arial" w:hAnsi="Arial" w:cs="Arial"/>
+          <w:color w:val="202124"/>
+          <w:sz w:val="20"/>
+          <w:szCs w:val="20"/>
+          <w:shd w:val="clear" w:color="auto" w:fill="FFFFFF"/>
+        </w:rPr>
+      </w:pPr>
+    </w:p>
+    <w:p>
+      <w:pPr>
+        <w:shd w:val="clear" w:color="auto" w:fill="FFFFFF"/>
+        <w:spacing w:after="0" w:line="300" w:lineRule="atLeast"/>
+        <w:rPr>
+          <w:rFonts w:ascii="Arial" w:hAnsi="Arial" w:cs="Arial"/>
+          <w:color w:val="202124"/>
+          <w:sz w:val="20"/>
+          <w:szCs w:val="20"/>
+          <w:shd w:val="clear" w:color="auto" w:fill="FFFFFF"/>
+        </w:rPr>
+      </w:pPr>
+    </w:p>
+    <w:p>
+      <w:pPr>
+        <w:shd w:val="clear" w:color="auto" w:fill="FFFFFF"/>
+        <w:spacing w:after="0" w:line="300" w:lineRule="atLeast"/>
+        <w:rPr>
+          <w:rFonts w:ascii="Arial" w:hAnsi="Arial" w:cs="Arial"/>
+          <w:color w:val="202124"/>
+          <w:sz w:val="20"/>
+          <w:szCs w:val="20"/>
+          <w:shd w:val="clear" w:color="auto" w:fill="FFFFFF"/>
+        </w:rPr>
+      </w:pPr>
+    </w:p>
+    <w:p>
+      <w:pPr>
+        <w:shd w:val="clear" w:color="auto" w:fill="FFFFFF"/>
+        <w:spacing w:after="0" w:line="300" w:lineRule="atLeast"/>
+        <w:rPr>
+          <w:rFonts w:ascii="Arial" w:hAnsi="Arial" w:cs="Arial"/>
+          <w:color w:val="202124"/>
+          <w:sz w:val="20"/>
+          <w:szCs w:val="20"/>
+          <w:shd w:val="clear" w:color="auto" w:fill="FFFFFF"/>
+        </w:rPr>
+      </w:pPr>
+    </w:p>
+    <w:p>
+      <w:pPr>
+        <w:shd w:val="clear" w:color="auto" w:fill="FFFFFF"/>
+        <w:spacing w:after="0" w:line="300" w:lineRule="atLeast"/>
+        <w:rPr>
+          <w:rFonts w:ascii="Arial" w:hAnsi="Arial" w:cs="Arial"/>
+          <w:color w:val="202124"/>
+          <w:sz w:val="28"/>
+          <w:szCs w:val="28"/>
+          <w:shd w:val="clear" w:color="auto" w:fill="FFFFFF"/>
+        </w:rPr>
+      </w:pPr>
+      <w:r>
+        <w:rPr>
+          <w:rFonts w:ascii="Arial" w:hAnsi="Arial" w:cs="Arial"/>
+          <w:color w:val="202124"/>
+          <w:sz w:val="28"/>
+          <w:szCs w:val="28"/>
+          <w:shd w:val="clear" w:color="auto" w:fill="FFFFFF"/>
+        </w:rPr>
+        <w:lastRenderedPageBreak/>
+        <w:t>library(</w:t>
+      </w:r>
+      <w:proofErr w:type="spellStart"/>
+      <w:r>
+        <w:rPr>
+          <w:rFonts w:ascii="Arial" w:hAnsi="Arial" w:cs="Arial"/>
+          <w:color w:val="202124"/>
+          <w:sz w:val="28"/>
+          <w:szCs w:val="28"/>
+          <w:shd w:val="clear" w:color="auto" w:fill="FFFFFF"/>
+        </w:rPr>
+        <w:t>rvest</w:t>
+      </w:r>
+      <w:proofErr w:type="spellEnd"/>
+      <w:r>
+        <w:rPr>
+          <w:rFonts w:ascii="Arial" w:hAnsi="Arial" w:cs="Arial"/>
+          <w:color w:val="202124"/>
+          <w:sz w:val="28"/>
+          <w:szCs w:val="28"/>
+          <w:shd w:val="clear" w:color="auto" w:fill="FFFFFF"/>
+        </w:rPr>
+        <w:t>)</w:t>
+      </w:r>
+    </w:p>
+    <w:p>
+      <w:pPr>
+        <w:shd w:val="clear" w:color="auto" w:fill="FFFFFF"/>
+        <w:spacing w:after="0" w:line="300" w:lineRule="atLeast"/>
+        <w:rPr>
+          <w:rFonts w:ascii="Arial" w:hAnsi="Arial" w:cs="Arial"/>
+          <w:color w:val="202124"/>
+          <w:sz w:val="28"/>
+          <w:szCs w:val="28"/>
+          <w:shd w:val="clear" w:color="auto" w:fill="FFFFFF"/>
+        </w:rPr>
+      </w:pPr>
+      <w:r>
+        <w:rPr>
+          <w:rFonts w:ascii="Arial" w:hAnsi="Arial" w:cs="Arial"/>
+          <w:color w:val="202124"/>
+          <w:sz w:val="28"/>
+          <w:szCs w:val="28"/>
+          <w:shd w:val="clear" w:color="auto" w:fill="FFFFFF"/>
+        </w:rPr>
+        <w:t xml:space="preserve"> library(</w:t>
+      </w:r>
+      <w:proofErr w:type="spellStart"/>
+      <w:r>
+        <w:rPr>
+          <w:rFonts w:ascii="Arial" w:hAnsi="Arial" w:cs="Arial"/>
+          <w:color w:val="202124"/>
+          <w:sz w:val="28"/>
+          <w:szCs w:val="28"/>
+          <w:shd w:val="clear" w:color="auto" w:fill="FFFFFF"/>
+        </w:rPr>
+        <w:t>robotstxt</w:t>
+      </w:r>
+      <w:proofErr w:type="spellEnd"/>
+      <w:r>
+        <w:rPr>
+          <w:rFonts w:ascii="Arial" w:hAnsi="Arial" w:cs="Arial"/>
+          <w:color w:val="202124"/>
+          <w:sz w:val="28"/>
+          <w:szCs w:val="28"/>
+          <w:shd w:val="clear" w:color="auto" w:fill="FFFFFF"/>
+        </w:rPr>
+        <w:t xml:space="preserve">) </w:t>
+      </w:r>
+    </w:p>
+    <w:p>
+      <w:pPr>
+        <w:shd w:val="clear" w:color="auto" w:fill="FFFFFF"/>
+        <w:spacing w:after="0" w:line="300" w:lineRule="atLeast"/>
+        <w:rPr>
+          <w:rFonts w:ascii="Arial" w:hAnsi="Arial" w:cs="Arial"/>
+          <w:color w:val="202124"/>
+          <w:sz w:val="28"/>
+          <w:szCs w:val="28"/>
+          <w:shd w:val="clear" w:color="auto" w:fill="FFFFFF"/>
+        </w:rPr>
+      </w:pPr>
+      <w:r>
+        <w:rPr>
+          <w:rFonts w:ascii="Arial" w:hAnsi="Arial" w:cs="Arial"/>
+          <w:color w:val="202124"/>
+          <w:sz w:val="28"/>
+          <w:szCs w:val="28"/>
+          <w:shd w:val="clear" w:color="auto" w:fill="FFFFFF"/>
+        </w:rPr>
+        <w:t>url&lt;-"</w:t>
+      </w:r>
+      <w:hyperlink r:id="rId4" w:tgtFrame="_blank" w:history="1">
+        <w:r>
+          <w:rPr>
+            <w:rStyle w:val="Hyperlink"/>
+            <w:rFonts w:ascii="Arial" w:hAnsi="Arial" w:cs="Arial"/>
+            <w:color w:val="3367D6"/>
+            <w:sz w:val="28"/>
+            <w:szCs w:val="28"/>
+            <w:shd w:val="clear" w:color="auto" w:fill="FFFFFF"/>
+          </w:rPr>
+          <w:t>https://en.wikipedia.org/wiki/List_of_countries_and_dependencies_by_population</w:t>
+        </w:r>
+      </w:hyperlink>
+      <w:r>
+        <w:rPr>
+          <w:rFonts w:ascii="Arial" w:hAnsi="Arial" w:cs="Arial"/>
+          <w:color w:val="202124"/>
+          <w:sz w:val="28"/>
+          <w:szCs w:val="28"/>
+          <w:shd w:val="clear" w:color="auto" w:fill="FFFFFF"/>
+        </w:rPr>
+        <w:t xml:space="preserve">" </w:t>
+      </w:r>
+    </w:p>
+    <w:p>
+      <w:pPr>
+        <w:shd w:val="clear" w:color="auto" w:fill="FFFFFF"/>
+        <w:spacing w:after="0" w:line="300" w:lineRule="atLeast"/>
+        <w:rPr>
+          <w:rFonts w:ascii="Arial" w:hAnsi="Arial" w:cs="Arial"/>
+          <w:color w:val="202124"/>
+          <w:sz w:val="28"/>
+          <w:szCs w:val="28"/>
+          <w:shd w:val="clear" w:color="auto" w:fill="FFFFFF"/>
+        </w:rPr>
+      </w:pPr>
+      <w:r>
+        <w:rPr>
+          <w:rFonts w:ascii="Arial" w:hAnsi="Arial" w:cs="Arial"/>
+          <w:color w:val="202124"/>
+          <w:sz w:val="28"/>
+          <w:szCs w:val="28"/>
+          <w:shd w:val="clear" w:color="auto" w:fill="FFFFFF"/>
+        </w:rPr>
+        <w:t xml:space="preserve"># Reading my website </w:t>
+      </w:r>
+      <w:proofErr w:type="spellStart"/>
+      <w:r>
+        <w:rPr>
+          <w:rFonts w:ascii="Arial" w:hAnsi="Arial" w:cs="Arial"/>
+          <w:color w:val="202124"/>
+          <w:sz w:val="28"/>
+          <w:szCs w:val="28"/>
+          <w:shd w:val="clear" w:color="auto" w:fill="FFFFFF"/>
+        </w:rPr>
+        <w:t>My_web</w:t>
+      </w:r>
+      <w:proofErr w:type="spellEnd"/>
+      <w:r>
+        <w:rPr>
+          <w:rFonts w:ascii="Arial" w:hAnsi="Arial" w:cs="Arial"/>
+          <w:color w:val="202124"/>
+          <w:sz w:val="28"/>
+          <w:szCs w:val="28"/>
+          <w:shd w:val="clear" w:color="auto" w:fill="FFFFFF"/>
+        </w:rPr>
+        <w:t>&lt;-</w:t>
+      </w:r>
+      <w:proofErr w:type="spellStart"/>
+      <w:r>
+        <w:rPr>
+          <w:rFonts w:ascii="Arial" w:hAnsi="Arial" w:cs="Arial"/>
+          <w:color w:val="202124"/>
+          <w:sz w:val="28"/>
+          <w:szCs w:val="28"/>
+          <w:shd w:val="clear" w:color="auto" w:fill="FFFFFF"/>
+        </w:rPr>
+        <w:t>read_html</w:t>
+      </w:r>
+      <w:proofErr w:type="spellEnd"/>
+      <w:r>
+        <w:rPr>
+          <w:rFonts w:ascii="Arial" w:hAnsi="Arial" w:cs="Arial"/>
+          <w:color w:val="202124"/>
+          <w:sz w:val="28"/>
+          <w:szCs w:val="28"/>
+          <w:shd w:val="clear" w:color="auto" w:fill="FFFFFF"/>
+        </w:rPr>
+        <w:t>(</w:t>
+      </w:r>
+      <w:proofErr w:type="spellStart"/>
+      <w:r>
+        <w:rPr>
+          <w:rFonts w:ascii="Arial" w:hAnsi="Arial" w:cs="Arial"/>
+          <w:color w:val="202124"/>
+          <w:sz w:val="28"/>
+          <w:szCs w:val="28"/>
+          <w:shd w:val="clear" w:color="auto" w:fill="FFFFFF"/>
+        </w:rPr>
+        <w:t>url</w:t>
+      </w:r>
+      <w:proofErr w:type="spellEnd"/>
+      <w:r>
+        <w:rPr>
+          <w:rFonts w:ascii="Arial" w:hAnsi="Arial" w:cs="Arial"/>
+          <w:color w:val="202124"/>
+          <w:sz w:val="28"/>
+          <w:szCs w:val="28"/>
+          <w:shd w:val="clear" w:color="auto" w:fill="FFFFFF"/>
+        </w:rPr>
+        <w:t xml:space="preserve">) </w:t>
+      </w:r>
+    </w:p>
+    <w:p>
+      <w:pPr>
+        <w:shd w:val="clear" w:color="auto" w:fill="FFFFFF"/>
+        <w:spacing w:after="0" w:line="300" w:lineRule="atLeast"/>
+        <w:rPr>
+          <w:rFonts w:ascii="Arial" w:hAnsi="Arial" w:cs="Arial"/>
+          <w:color w:val="202124"/>
+          <w:sz w:val="28"/>
+          <w:szCs w:val="28"/>
+          <w:shd w:val="clear" w:color="auto" w:fill="FFFFFF"/>
+        </w:rPr>
+      </w:pPr>
       <w:bookmarkStart w:id="0" w:name="_GoBack"/>
+      <w:r>
+        <w:rPr>
+          <w:rFonts w:ascii="Arial" w:hAnsi="Arial" w:cs="Arial"/>
+          <w:color w:val="202124"/>
+          <w:sz w:val="28"/>
+          <w:szCs w:val="28"/>
+          <w:shd w:val="clear" w:color="auto" w:fill="FFFFFF"/>
+        </w:rPr>
+        <w:t xml:space="preserve">#Let's extract the table </w:t>
+      </w:r>
+      <w:proofErr w:type="spellStart"/>
+      <w:r>
+        <w:rPr>
+          <w:rFonts w:ascii="Arial" w:hAnsi="Arial" w:cs="Arial"/>
+          <w:color w:val="202124"/>
+          <w:sz w:val="28"/>
+          <w:szCs w:val="28"/>
+          <w:shd w:val="clear" w:color="auto" w:fill="FFFFFF"/>
+        </w:rPr>
+        <w:t>My_web_table</w:t>
+      </w:r>
+      <w:proofErr w:type="spellEnd"/>
+      <w:r>
+        <w:rPr>
+          <w:rFonts w:ascii="Arial" w:hAnsi="Arial" w:cs="Arial"/>
+          <w:color w:val="202124"/>
+          <w:sz w:val="28"/>
+          <w:szCs w:val="28"/>
+          <w:shd w:val="clear" w:color="auto" w:fill="FFFFFF"/>
+        </w:rPr>
+        <w:t xml:space="preserve"> = </w:t>
+      </w:r>
+      <w:proofErr w:type="spellStart"/>
+      <w:r>
+        <w:rPr>
+          <w:rFonts w:ascii="Arial" w:hAnsi="Arial" w:cs="Arial"/>
+          <w:color w:val="202124"/>
+          <w:sz w:val="28"/>
+          <w:szCs w:val="28"/>
+          <w:shd w:val="clear" w:color="auto" w:fill="FFFFFF"/>
+        </w:rPr>
+        <w:t>html_</w:t>
+      </w:r>
+      <w:proofErr w:type="gramStart"/>
+      <w:r>
+        <w:rPr>
+          <w:rFonts w:ascii="Arial" w:hAnsi="Arial" w:cs="Arial"/>
+          <w:color w:val="202124"/>
+          <w:sz w:val="28"/>
+          <w:szCs w:val="28"/>
+          <w:shd w:val="clear" w:color="auto" w:fill="FFFFFF"/>
+        </w:rPr>
+        <w:t>nodes</w:t>
+      </w:r>
+      <w:proofErr w:type="spellEnd"/>
+      <w:r>
+        <w:rPr>
+          <w:rFonts w:ascii="Arial" w:hAnsi="Arial" w:cs="Arial"/>
+          <w:color w:val="202124"/>
+          <w:sz w:val="28"/>
+          <w:szCs w:val="28"/>
+          <w:shd w:val="clear" w:color="auto" w:fill="FFFFFF"/>
+        </w:rPr>
+        <w:t>(</w:t>
+      </w:r>
+      <w:proofErr w:type="spellStart"/>
+      <w:proofErr w:type="gramEnd"/>
+      <w:r>
+        <w:rPr>
+          <w:rFonts w:ascii="Arial" w:hAnsi="Arial" w:cs="Arial"/>
+          <w:color w:val="202124"/>
+          <w:sz w:val="28"/>
+          <w:szCs w:val="28"/>
+          <w:shd w:val="clear" w:color="auto" w:fill="FFFFFF"/>
+        </w:rPr>
+        <w:t>My_web</w:t>
+      </w:r>
+      <w:proofErr w:type="spellEnd"/>
+      <w:r>
+        <w:rPr>
+          <w:rFonts w:ascii="Arial" w:hAnsi="Arial" w:cs="Arial"/>
+          <w:color w:val="202124"/>
+          <w:sz w:val="28"/>
+          <w:szCs w:val="28"/>
+          <w:shd w:val="clear" w:color="auto" w:fill="FFFFFF"/>
+        </w:rPr>
+        <w:t xml:space="preserve">, "table") </w:t>
+      </w:r>
       <w:bookmarkEnd w:id="0"/>
     </w:p>
     <w:p>
@@ -4833,87 +5315,121 @@
         <w:rPr>
           <w:rFonts w:ascii="Arial" w:hAnsi="Arial" w:cs="Arial"/>
           <w:color w:val="202124"/>
-          <w:sz w:val="20"/>
-          <w:szCs w:val="20"/>
-          <w:shd w:val="clear" w:color="auto" w:fill="FFFFFF"/>
-        </w:rPr>
-      </w:pPr>
-      <w:r>
-        <w:rPr>
-          <w:rFonts w:ascii="Arial" w:hAnsi="Arial" w:cs="Arial"/>
-          <w:color w:val="202124"/>
-          <w:sz w:val="20"/>
-          <w:szCs w:val="20"/>
-          <w:shd w:val="clear" w:color="auto" w:fill="FFFFFF"/>
-        </w:rPr>
-        <w:t>library(</w:t>
-      </w:r>
-      <w:proofErr w:type="spellStart"/>
-      <w:r>
-        <w:rPr>
-          <w:rFonts w:ascii="Arial" w:hAnsi="Arial" w:cs="Arial"/>
-          <w:color w:val="202124"/>
-          <w:sz w:val="20"/>
-          <w:szCs w:val="20"/>
-          <w:shd w:val="clear" w:color="auto" w:fill="FFFFFF"/>
-        </w:rPr>
-        <w:t>rvest</w:t>
-      </w:r>
-      <w:proofErr w:type="spellEnd"/>
-      <w:r>
-        <w:rPr>
-          <w:rFonts w:ascii="Arial" w:hAnsi="Arial" w:cs="Arial"/>
-          <w:color w:val="202124"/>
-          <w:sz w:val="20"/>
-          <w:szCs w:val="20"/>
-          <w:shd w:val="clear" w:color="auto" w:fill="FFFFFF"/>
-        </w:rPr>
-        <w:t xml:space="preserve">) </w:t>
-      </w:r>
-    </w:p>
-    <w:p>
-      <w:pPr>
-        <w:shd w:val="clear" w:color="auto" w:fill="FFFFFF"/>
-        <w:spacing w:after="0" w:line="300" w:lineRule="atLeast"/>
-        <w:rPr>
-          <w:rFonts w:ascii="Arial" w:eastAsia="Times New Roman" w:hAnsi="Arial" w:cs="Arial"/>
-          <w:color w:val="202124"/>
-          <w:sz w:val="20"/>
-          <w:szCs w:val="20"/>
-          <w:lang w:eastAsia="en-IN"/>
-        </w:rPr>
-      </w:pPr>
-      <w:r>
-        <w:rPr>
-          <w:rFonts w:ascii="Arial" w:hAnsi="Arial" w:cs="Arial"/>
-          <w:color w:val="202124"/>
-          <w:sz w:val="20"/>
-          <w:szCs w:val="20"/>
-          <w:shd w:val="clear" w:color="auto" w:fill="FFFFFF"/>
-        </w:rPr>
-        <w:t>library(</w:t>
-      </w:r>
-      <w:proofErr w:type="spellStart"/>
-      <w:r>
-        <w:rPr>
-          <w:rFonts w:ascii="Arial" w:hAnsi="Arial" w:cs="Arial"/>
-          <w:color w:val="202124"/>
-          <w:sz w:val="20"/>
-          <w:szCs w:val="20"/>
-          <w:shd w:val="clear" w:color="auto" w:fill="FFFFFF"/>
-        </w:rPr>
-        <w:t>robotstxt</w:t>
-      </w:r>
-      <w:proofErr w:type="spellEnd"/>
-      <w:r>
-        <w:rPr>
-          <w:rFonts w:ascii="Arial" w:hAnsi="Arial" w:cs="Arial"/>
-          <w:color w:val="202124"/>
-          <w:sz w:val="20"/>
-          <w:szCs w:val="20"/>
-          <w:shd w:val="clear" w:color="auto" w:fill="FFFFFF"/>
-        </w:rPr>
-        <w:t>)</w:t>
+          <w:sz w:val="28"/>
+          <w:szCs w:val="28"/>
+          <w:shd w:val="clear" w:color="auto" w:fill="FFFFFF"/>
+        </w:rPr>
+      </w:pPr>
+      <w:r>
+        <w:rPr>
+          <w:rFonts w:ascii="Arial" w:hAnsi="Arial" w:cs="Arial"/>
+          <w:color w:val="202124"/>
+          <w:sz w:val="28"/>
+          <w:szCs w:val="28"/>
+          <w:shd w:val="clear" w:color="auto" w:fill="FFFFFF"/>
+        </w:rPr>
+        <w:t xml:space="preserve">#Let me extract the table </w:t>
+      </w:r>
+      <w:proofErr w:type="spellStart"/>
+      <w:r>
+        <w:rPr>
+          <w:rFonts w:ascii="Arial" w:hAnsi="Arial" w:cs="Arial"/>
+          <w:color w:val="202124"/>
+          <w:sz w:val="28"/>
+          <w:szCs w:val="28"/>
+          <w:shd w:val="clear" w:color="auto" w:fill="FFFFFF"/>
+        </w:rPr>
+        <w:t>i</w:t>
+      </w:r>
+      <w:proofErr w:type="spellEnd"/>
+      <w:r>
+        <w:rPr>
+          <w:rFonts w:ascii="Arial" w:hAnsi="Arial" w:cs="Arial"/>
+          <w:color w:val="202124"/>
+          <w:sz w:val="28"/>
+          <w:szCs w:val="28"/>
+          <w:shd w:val="clear" w:color="auto" w:fill="FFFFFF"/>
+        </w:rPr>
+        <w:t xml:space="preserve"> am looking for population&lt;-</w:t>
+      </w:r>
+      <w:proofErr w:type="spellStart"/>
+      <w:r>
+        <w:rPr>
+          <w:rFonts w:ascii="Arial" w:hAnsi="Arial" w:cs="Arial"/>
+          <w:color w:val="202124"/>
+          <w:sz w:val="28"/>
+          <w:szCs w:val="28"/>
+          <w:shd w:val="clear" w:color="auto" w:fill="FFFFFF"/>
+        </w:rPr>
+        <w:t>html_</w:t>
+      </w:r>
+      <w:proofErr w:type="gramStart"/>
+      <w:r>
+        <w:rPr>
+          <w:rFonts w:ascii="Arial" w:hAnsi="Arial" w:cs="Arial"/>
+          <w:color w:val="202124"/>
+          <w:sz w:val="28"/>
+          <w:szCs w:val="28"/>
+          <w:shd w:val="clear" w:color="auto" w:fill="FFFFFF"/>
+        </w:rPr>
+        <w:t>table</w:t>
+      </w:r>
+      <w:proofErr w:type="spellEnd"/>
+      <w:r>
+        <w:rPr>
+          <w:rFonts w:ascii="Arial" w:hAnsi="Arial" w:cs="Arial"/>
+          <w:color w:val="202124"/>
+          <w:sz w:val="28"/>
+          <w:szCs w:val="28"/>
+          <w:shd w:val="clear" w:color="auto" w:fill="FFFFFF"/>
+        </w:rPr>
+        <w:t>(</w:t>
+      </w:r>
+      <w:proofErr w:type="spellStart"/>
+      <w:proofErr w:type="gramEnd"/>
+      <w:r>
+        <w:rPr>
+          <w:rFonts w:ascii="Arial" w:hAnsi="Arial" w:cs="Arial"/>
+          <w:color w:val="202124"/>
+          <w:sz w:val="28"/>
+          <w:szCs w:val="28"/>
+          <w:shd w:val="clear" w:color="auto" w:fill="FFFFFF"/>
+        </w:rPr>
+        <w:t>My_web_table</w:t>
+      </w:r>
+      <w:proofErr w:type="spellEnd"/>
+      <w:r>
+        <w:rPr>
+          <w:rFonts w:ascii="Arial" w:hAnsi="Arial" w:cs="Arial"/>
+          <w:color w:val="202124"/>
+          <w:sz w:val="28"/>
+          <w:szCs w:val="28"/>
+          <w:shd w:val="clear" w:color="auto" w:fill="FFFFFF"/>
+        </w:rPr>
+        <w:t xml:space="preserve">)[[1]] </w:t>
+      </w:r>
+    </w:p>
+    <w:p>
+      <w:pPr>
+        <w:shd w:val="clear" w:color="auto" w:fill="FFFFFF"/>
+        <w:spacing w:after="0" w:line="300" w:lineRule="atLeast"/>
+        <w:rPr>
+          <w:rFonts w:ascii="Arial" w:eastAsia="Times New Roman" w:hAnsi="Arial" w:cs="Arial"/>
+          <w:color w:val="202124"/>
+          <w:sz w:val="28"/>
+          <w:szCs w:val="28"/>
+          <w:lang w:eastAsia="en-IN"/>
+        </w:rPr>
+      </w:pPr>
+      <w:r>
+        <w:rPr>
+          <w:rFonts w:ascii="Arial" w:hAnsi="Arial" w:cs="Arial"/>
+          <w:color w:val="202124"/>
+          <w:sz w:val="28"/>
+          <w:szCs w:val="28"/>
+          <w:shd w:val="clear" w:color="auto" w:fill="FFFFFF"/>
+        </w:rPr>
+        <w:t>View(population)</w:t>
       </w:r>
     </w:p>
     <w:sectPr>
@@ -5352,6 +5868,18 @@
     <w:semiHidden/>
     <w:unhideWhenUsed/>
   </w:style>
+  <w:style w:type="character" w:styleId="Hyperlink">
+    <w:name w:val="Hyperlink"/>
+    <w:basedOn w:val="DefaultParagraphFont"/>
+    <w:uiPriority w:val="99"/>
+    <w:semiHidden/>
+    <w:unhideWhenUsed/>
+    <w:rsid w:val="00B245DE"/>
+    <w:rPr>
+      <w:color w:val="0000FF"/>
+      <w:u w:val="single"/>
+    </w:rPr>
+  </w:style>
 </w:styles>
 </file>
 

</xml_diff>